<commit_message>
Context & Diagram 0 DFDs
Universal for every1
</commit_message>
<xml_diff>
--- a/383Game/Doc/tl2/TL2-JJ-Champion-Draft.docx
+++ b/383Game/Doc/tl2/TL2-JJ-Champion-Draft.docx
@@ -729,14 +729,6 @@
     </w:p>
     <w:p>
       <w:pPr>
-        <w:ind w:left="720"/>
-      </w:pPr>
-      <w:r>
-        <w:t>Example:</w:t>
-      </w:r>
-    </w:p>
-    <w:p>
-      <w:pPr>
         <w:pStyle w:val="Heading3"/>
         <w:ind w:left="1440"/>
       </w:pPr>
@@ -747,60 +739,46 @@
     <w:p>
       <w:pPr>
         <w:ind w:left="720"/>
-      </w:pPr>
-      <w:r>
         <w:rPr>
           <w:noProof/>
         </w:rPr>
-        <w:drawing>
-          <wp:inline distT="0" distB="0" distL="0" distR="0" wp14:anchorId="5DE20E4F" wp14:editId="444BCB7C">
-            <wp:extent cx="5610225" cy="4076700"/>
-            <wp:effectExtent l="0" t="0" r="9525" b="0"/>
-            <wp:docPr id="1" name="Picture 1"/>
-            <wp:cNvGraphicFramePr>
-              <a:graphicFrameLocks xmlns:a="http://schemas.openxmlformats.org/drawingml/2006/main" noChangeAspect="1"/>
-            </wp:cNvGraphicFramePr>
-            <a:graphic xmlns:a="http://schemas.openxmlformats.org/drawingml/2006/main">
-              <a:graphicData uri="http://schemas.openxmlformats.org/drawingml/2006/picture">
-                <pic:pic xmlns:pic="http://schemas.openxmlformats.org/drawingml/2006/picture">
-                  <pic:nvPicPr>
-                    <pic:cNvPr id="0" name="Picture 1"/>
-                    <pic:cNvPicPr>
-                      <a:picLocks noChangeAspect="1" noChangeArrowheads="1"/>
-                    </pic:cNvPicPr>
-                  </pic:nvPicPr>
-                  <pic:blipFill>
-                    <a:blip r:embed="rId6">
-                      <a:extLst>
-                        <a:ext uri="{28A0092B-C50C-407E-A947-70E740481C1C}">
-                          <a14:useLocalDpi xmlns:a14="http://schemas.microsoft.com/office/drawing/2010/main" val="0"/>
-                        </a:ext>
-                      </a:extLst>
-                    </a:blip>
-                    <a:srcRect/>
-                    <a:stretch>
-                      <a:fillRect/>
-                    </a:stretch>
-                  </pic:blipFill>
-                  <pic:spPr bwMode="auto">
-                    <a:xfrm>
-                      <a:off x="0" y="0"/>
-                      <a:ext cx="5610225" cy="4076700"/>
-                    </a:xfrm>
-                    <a:prstGeom prst="rect">
-                      <a:avLst/>
-                    </a:prstGeom>
-                    <a:noFill/>
-                    <a:ln>
-                      <a:noFill/>
-                    </a:ln>
-                  </pic:spPr>
-                </pic:pic>
-              </a:graphicData>
-            </a:graphic>
-          </wp:inline>
-        </w:drawing>
-      </w:r>
+      </w:pPr>
+    </w:p>
+    <w:p>
+      <w:pPr>
+        <w:rPr>
+          <w:noProof/>
+        </w:rPr>
+      </w:pPr>
+    </w:p>
+    <w:p>
+      <w:pPr>
+        <w:ind w:left="720"/>
+        <w:rPr>
+          <w:noProof/>
+        </w:rPr>
+      </w:pPr>
+    </w:p>
+    <w:p>
+      <w:pPr>
+        <w:ind w:left="720"/>
+        <w:rPr>
+          <w:noProof/>
+        </w:rPr>
+      </w:pPr>
+    </w:p>
+    <w:p>
+      <w:pPr>
+        <w:ind w:left="720"/>
+        <w:rPr>
+          <w:noProof/>
+        </w:rPr>
+      </w:pPr>
+    </w:p>
+    <w:p>
+      <w:pPr>
+        <w:ind w:left="720"/>
+      </w:pPr>
     </w:p>
     <w:p>
       <w:pPr>
@@ -856,7 +834,6 @@
         <w:rPr>
           <w:b/>
         </w:rPr>
-        <w:lastRenderedPageBreak/>
         <w:t>*Notes</w:t>
       </w:r>
       <w:r>
@@ -949,6 +926,7 @@
         </w:numPr>
       </w:pPr>
       <w:r>
+        <w:lastRenderedPageBreak/>
         <w:t>Each digit between 0 and 9 appears at least 50 times</w:t>
       </w:r>
     </w:p>
@@ -1654,7 +1632,6 @@
               </w:rPr>
             </w:pPr>
             <w:r>
-              <w:lastRenderedPageBreak/>
               <w:t xml:space="preserve">3.  Report Design  </w:t>
             </w:r>
           </w:p>
@@ -2204,6 +2181,7 @@
         <w:ind w:left="720"/>
       </w:pPr>
       <w:r>
+        <w:lastRenderedPageBreak/>
         <w:t>Pert diagram</w:t>
       </w:r>
     </w:p>
@@ -2228,7 +2206,7 @@
                     <pic:cNvPicPr/>
                   </pic:nvPicPr>
                   <pic:blipFill>
-                    <a:blip r:embed="rId7"/>
+                    <a:blip r:embed="rId6"/>
                     <a:stretch>
                       <a:fillRect/>
                     </a:stretch>

</xml_diff>